<commit_message>
final spellcheck and update to the portofolio
</commit_message>
<xml_diff>
--- a/PortofolioPopSanderSpaas.docx
+++ b/PortofolioPopSanderSpaas.docx
@@ -174,16 +174,8 @@
         <w:rPr>
           <w:rStyle w:val="SubtleReference"/>
         </w:rPr>
-        <w:t xml:space="preserve">Evi Van </w:t>
-      </w:r>
-      <w:proofErr w:type="spellStart"/>
-      <w:r>
-        <w:rPr>
-          <w:rStyle w:val="SubtleReference"/>
-        </w:rPr>
-        <w:t>Nechel</w:t>
-      </w:r>
-      <w:proofErr w:type="spellEnd"/>
+        <w:t>Evi Van Nechel</w:t>
+      </w:r>
       <w:r>
         <w:rPr>
           <w:rStyle w:val="SubtleReference"/>
@@ -298,22 +290,12 @@
     </w:p>
     <w:p/>
     <w:p>
-      <w:proofErr w:type="gramStart"/>
       <w:r>
         <w:t>Mentor:</w:t>
       </w:r>
       <w:r>
-        <w:t xml:space="preserve">  Evi</w:t>
-      </w:r>
-      <w:proofErr w:type="gramEnd"/>
-      <w:r>
-        <w:t xml:space="preserve"> Van </w:t>
-      </w:r>
-      <w:proofErr w:type="spellStart"/>
-      <w:r>
-        <w:t>Nechel</w:t>
-      </w:r>
-      <w:proofErr w:type="spellEnd"/>
+        <w:t xml:space="preserve">  Evi Van Nechel</w:t>
+      </w:r>
     </w:p>
     <w:p/>
     <w:p>
@@ -361,31 +343,13 @@
     <w:p/>
     <w:p>
       <w:r>
-        <w:t xml:space="preserve">1. Mezelf vlot kunnen voorstellen in het Portugees en uitleggen waarom ik in Portugal ben. Dit kan ik dan gebruiken in Portugal om mijzelf in hun taal voor te stellen. Dit ga ik aanleren door naar een podcast te luisteren op </w:t>
-      </w:r>
-      <w:proofErr w:type="spellStart"/>
-      <w:r>
-        <w:t>spotify</w:t>
-      </w:r>
-      <w:proofErr w:type="spellEnd"/>
-      <w:r>
-        <w:t xml:space="preserve">, deze noemt </w:t>
-      </w:r>
-      <w:proofErr w:type="spellStart"/>
-      <w:r>
-        <w:t>portugese</w:t>
-      </w:r>
-      <w:proofErr w:type="spellEnd"/>
-      <w:r>
-        <w:t xml:space="preserve"> </w:t>
-      </w:r>
-      <w:proofErr w:type="spellStart"/>
-      <w:r>
-        <w:t>with</w:t>
-      </w:r>
-      <w:proofErr w:type="spellEnd"/>
-      <w:r>
-        <w:t xml:space="preserve"> Leo en is toegewijd aan het aanleren van Portugees. Ik ga dit het bereiken van dit einddoel bewijzen door een video op te nemen waarin ik mezelf voorstel aan een Portugees persoon. </w:t>
+        <w:t xml:space="preserve">1. Mezelf vlot kunnen voorstellen in het Portugees en uitleggen waarom ik in Portugal ben. Dit kan ik dan gebruiken in Portugal om mijzelf in hun taal voor te stellen. Dit ga ik aanleren door naar een podcast te luisteren op spotify, deze noemt </w:t>
+      </w:r>
+      <w:r>
+        <w:t>Portugese</w:t>
+      </w:r>
+      <w:r>
+        <w:t xml:space="preserve"> with Leo en is toegewijd aan het aanleren van Portugees. Ik ga dit het bereiken van dit einddoel bewijzen door een video op te nemen waarin ik mezelf voorstel aan een Portugees persoon. </w:t>
       </w:r>
     </w:p>
     <w:p>
@@ -397,53 +361,35 @@
       <w:r>
         <w:t xml:space="preserve">3. Een simpel </w:t>
       </w:r>
-      <w:proofErr w:type="spellStart"/>
-      <w:r>
-        <w:t>portugees</w:t>
-      </w:r>
-      <w:proofErr w:type="spellEnd"/>
+      <w:r>
+        <w:t>Portugees</w:t>
+      </w:r>
       <w:r>
         <w:t xml:space="preserve"> boek lezen en het meeste begrijpen van wat er staat. Teksten leren lezen gaat zeer handig zijn in het buitenland aangezien veel informatie alleen in het Portugees te verkrijgen zal zijn, ik ga mijn lezen oefenen door series en films kijken met </w:t>
       </w:r>
-      <w:proofErr w:type="spellStart"/>
-      <w:r>
-        <w:t>Portugeese</w:t>
-      </w:r>
-      <w:proofErr w:type="spellEnd"/>
+      <w:r>
+        <w:t>Portugese</w:t>
+      </w:r>
       <w:r>
         <w:t xml:space="preserve"> ondertiteling en een simpel </w:t>
       </w:r>
-      <w:proofErr w:type="spellStart"/>
-      <w:r>
-        <w:t>portugees</w:t>
-      </w:r>
-      <w:proofErr w:type="spellEnd"/>
+      <w:r>
+        <w:t>Portugees</w:t>
+      </w:r>
       <w:r>
         <w:t xml:space="preserve"> boek aan te kopen. (Ik ben hiervoor nog op zoek naar een goed boek, ik wil zeker iets goed hebben om mee te beginnen). Ik zal pas kunnen beginnen lezen als ik al wat oefening gehad heb natuurlijk dus tegen dan zal ik al zeker een goed boek gevonden hebben. De serie/film die ik ga kijken is </w:t>
       </w:r>
-      <w:proofErr w:type="spellStart"/>
-      <w:r>
-        <w:t>rick</w:t>
-      </w:r>
-      <w:proofErr w:type="spellEnd"/>
-      <w:r>
-        <w:t xml:space="preserve"> </w:t>
-      </w:r>
-      <w:proofErr w:type="spellStart"/>
-      <w:r>
-        <w:t>and</w:t>
-      </w:r>
-      <w:proofErr w:type="spellEnd"/>
-      <w:r>
-        <w:t xml:space="preserve"> </w:t>
-      </w:r>
-      <w:proofErr w:type="spellStart"/>
-      <w:r>
-        <w:t>morty</w:t>
-      </w:r>
-      <w:proofErr w:type="spellEnd"/>
-      <w:r>
-        <w:t>, hier ben ik al wat bekend mee wat begrijpen gaat vergemakkelijken. Mijn lezen ga ik bewijzen door in een video uit te leggen wat ik van het boek vond en hoe het gegaan is om het te lezen, ook ga ik kort uitleggen waar het boek over gaat.</w:t>
+      <w:r>
+        <w:t>Rick</w:t>
+      </w:r>
+      <w:r>
+        <w:t xml:space="preserve"> and </w:t>
+      </w:r>
+      <w:r>
+        <w:t>M</w:t>
+      </w:r>
+      <w:r>
+        <w:t>orty, hier ben ik al wat bekend mee wat begrijpen gaat vergemakkelijken. Mijn lezen ga ik bewijzen door in een video uit te leggen wat ik van het boek vond en hoe het gegaan is om het te lezen, ook ga ik kort uitleggen waar het boek over gaat.</w:t>
       </w:r>
     </w:p>
     <w:p>
@@ -451,82 +397,28 @@
         <w:lastRenderedPageBreak/>
         <w:t xml:space="preserve">4. +300 woordjes leren met een </w:t>
       </w:r>
-      <w:proofErr w:type="spellStart"/>
-      <w:r>
-        <w:t>portugeese</w:t>
-      </w:r>
-      <w:proofErr w:type="spellEnd"/>
-      <w:r>
-        <w:t xml:space="preserve"> taal app (</w:t>
-      </w:r>
-      <w:proofErr w:type="spellStart"/>
-      <w:r>
-        <w:t>drops</w:t>
-      </w:r>
-      <w:proofErr w:type="spellEnd"/>
-      <w:r>
-        <w:t xml:space="preserve"> </w:t>
-      </w:r>
-      <w:proofErr w:type="spellStart"/>
-      <w:r>
-        <w:t>for</w:t>
-      </w:r>
-      <w:proofErr w:type="spellEnd"/>
-      <w:r>
-        <w:t xml:space="preserve"> </w:t>
-      </w:r>
-      <w:proofErr w:type="spellStart"/>
-      <w:r>
-        <w:t>portugese</w:t>
-      </w:r>
-      <w:proofErr w:type="spellEnd"/>
-      <w:r>
-        <w:t xml:space="preserve">), ik ga hiervoor ook gebruik maken van de site https://pptonline.acm.gov.pt. Dit is een website van de High </w:t>
-      </w:r>
-      <w:proofErr w:type="spellStart"/>
-      <w:r>
-        <w:t>Commission</w:t>
-      </w:r>
-      <w:proofErr w:type="spellEnd"/>
-      <w:r>
-        <w:t xml:space="preserve"> </w:t>
-      </w:r>
-      <w:proofErr w:type="spellStart"/>
-      <w:r>
-        <w:t>for</w:t>
-      </w:r>
-      <w:proofErr w:type="spellEnd"/>
-      <w:r>
-        <w:t xml:space="preserve"> Migration van Portugal toegewijd aan het leren van Portugees. Op deze site krijg je </w:t>
-      </w:r>
-      <w:proofErr w:type="spellStart"/>
-      <w:r>
-        <w:t>stapgewijs</w:t>
-      </w:r>
-      <w:proofErr w:type="spellEnd"/>
+      <w:r>
+        <w:t>Portugese</w:t>
+      </w:r>
+      <w:r>
+        <w:t xml:space="preserve"> taal app (drops for </w:t>
+      </w:r>
+      <w:r>
+        <w:t>Portugese</w:t>
+      </w:r>
+      <w:r>
+        <w:t xml:space="preserve">), ik ga hiervoor ook gebruik maken van de site https://pptonline.acm.gov.pt. Dit is een website van de High Commission for Migration van Portugal toegewijd aan het leren van Portugees. Op deze site krijg je </w:t>
+      </w:r>
+      <w:r>
+        <w:t>stapsgewijs</w:t>
+      </w:r>
       <w:r>
         <w:t xml:space="preserve"> Portugees aangeleerd en zijn er examens om je kennis te testen. Hier zal ik dus ook de verschillende oefeningen van kunnen voorleggen. De app die ik gebruik toont aan hoeveel woordjes ik al geleerd heb.</w:t>
       </w:r>
     </w:p>
     <w:p>
       <w:r>
-        <w:t xml:space="preserve">Verder zal ik ook avondles volgen bij de </w:t>
-      </w:r>
-      <w:proofErr w:type="gramStart"/>
-      <w:r>
-        <w:t>CVO groeipunt</w:t>
-      </w:r>
-      <w:proofErr w:type="gramEnd"/>
-      <w:r>
-        <w:t xml:space="preserve"> en daarvan alle oefeningen, toetsen en opdrachten van voorleggen. Ook het behaalde certificaat van daar zal ik voorleggen. De cursus die ik zal volgen is deze </w:t>
-      </w:r>
-      <w:proofErr w:type="gramStart"/>
-      <w:r>
-        <w:t>https://www.groeipunt.be/opleiding/detail/71307 .</w:t>
-      </w:r>
-      <w:proofErr w:type="gramEnd"/>
-      <w:r>
-        <w:t xml:space="preserve"> </w:t>
+        <w:t xml:space="preserve">Verder zal ik ook avondles volgen bij de CVO groeipunt en daarvan alle oefeningen, toetsen en opdrachten van voorleggen. Ook het behaalde certificaat van daar zal ik voorleggen. De cursus die ik zal volgen is deze https://www.groeipunt.be/opleiding/detail/71307 . </w:t>
       </w:r>
     </w:p>
     <w:p/>
@@ -539,19 +431,15 @@
       <w:r>
         <w:t xml:space="preserve">Ik zou zeer graag deze taal leren omdat ik het effectief ga kunnen gebruiken in het buitenland. Maar er is ook een andere reden. Mijn oudste broer heeft een </w:t>
       </w:r>
-      <w:proofErr w:type="spellStart"/>
-      <w:r>
-        <w:t>portugeese</w:t>
-      </w:r>
-      <w:proofErr w:type="spellEnd"/>
+      <w:r>
+        <w:t>Portugese</w:t>
+      </w:r>
       <w:r>
         <w:t xml:space="preserve"> vriendin die </w:t>
       </w:r>
-      <w:proofErr w:type="spellStart"/>
-      <w:r>
-        <w:t>nederlands</w:t>
-      </w:r>
-      <w:proofErr w:type="spellEnd"/>
+      <w:r>
+        <w:t>Nederlands</w:t>
+      </w:r>
       <w:r>
         <w:t xml:space="preserve"> leert om ook zo met ons te kunnen praten. Graag zou ik ook wat Portugees leren om zo ook met haar te praten.</w:t>
       </w:r>
@@ -589,13 +477,8 @@
       </w:r>
     </w:p>
     <w:p>
-      <w:proofErr w:type="gramStart"/>
-      <w:r>
-        <w:t>kerndoelen</w:t>
-      </w:r>
-      <w:proofErr w:type="gramEnd"/>
-      <w:r>
-        <w:t>: 6.e, 10.m</w:t>
+      <w:r>
+        <w:t>kerndoelen: 6.e, 10.m</w:t>
       </w:r>
     </w:p>
     <w:p/>
@@ -612,29 +495,11 @@
     </w:p>
     <w:p>
       <w:r>
-        <w:t xml:space="preserve">  - Een app gebruiken om de taal te leren (</w:t>
-      </w:r>
-      <w:proofErr w:type="spellStart"/>
-      <w:r>
-        <w:t>drops</w:t>
-      </w:r>
-      <w:proofErr w:type="spellEnd"/>
-      <w:r>
-        <w:t xml:space="preserve"> </w:t>
-      </w:r>
-      <w:proofErr w:type="spellStart"/>
-      <w:r>
-        <w:t>for</w:t>
-      </w:r>
-      <w:proofErr w:type="spellEnd"/>
-      <w:r>
-        <w:t xml:space="preserve"> </w:t>
-      </w:r>
-      <w:proofErr w:type="spellStart"/>
-      <w:r>
-        <w:t>portugese</w:t>
-      </w:r>
-      <w:proofErr w:type="spellEnd"/>
+        <w:t xml:space="preserve">  - Een app gebruiken om de taal te leren (drops for </w:t>
+      </w:r>
+      <w:r>
+        <w:t>Portugese</w:t>
+      </w:r>
       <w:r>
         <w:t>).</w:t>
       </w:r>
@@ -643,11 +508,9 @@
       <w:r>
         <w:t xml:space="preserve">  - Een podcast luisteren om </w:t>
       </w:r>
-      <w:proofErr w:type="spellStart"/>
-      <w:r>
-        <w:t>portugees</w:t>
-      </w:r>
-      <w:proofErr w:type="spellEnd"/>
+      <w:r>
+        <w:t>Portugees</w:t>
+      </w:r>
       <w:r>
         <w:t xml:space="preserve"> te leren, dit dan ook vooral voor uitspraak.</w:t>
       </w:r>
@@ -657,11 +520,9 @@
         <w:lastRenderedPageBreak/>
         <w:t xml:space="preserve">  - Eenmaal ik het al een mondje spreek gespreken proberen voeren met mensen die </w:t>
       </w:r>
-      <w:proofErr w:type="spellStart"/>
-      <w:r>
-        <w:t>portugees</w:t>
-      </w:r>
-      <w:proofErr w:type="spellEnd"/>
+      <w:r>
+        <w:t>Portugees</w:t>
+      </w:r>
       <w:r>
         <w:t xml:space="preserve"> spreken. Bv met de vriendin van mijn broer en met een vriendin op kot.</w:t>
       </w:r>
@@ -670,11 +531,9 @@
       <w:r>
         <w:t xml:space="preserve">  - Series en films kijken met </w:t>
       </w:r>
-      <w:proofErr w:type="spellStart"/>
-      <w:r>
-        <w:t>Portugeese</w:t>
-      </w:r>
-      <w:proofErr w:type="spellEnd"/>
+      <w:r>
+        <w:t>Portugese</w:t>
+      </w:r>
       <w:r>
         <w:t xml:space="preserve"> ondertiteling.</w:t>
       </w:r>
@@ -713,23 +572,7 @@
     </w:p>
     <w:p>
       <w:r>
-        <w:t xml:space="preserve">  - (1) één of meerdere einddoelen die specifiek gericht zijn op het gestructureerd bijleren van een aantal zaken (die heb je niet). We willen daar echt kunnen lezen wát je wil bijleren en hoe je dat zal doen (cursus, eigen verzameling </w:t>
-      </w:r>
-      <w:proofErr w:type="spellStart"/>
-      <w:r>
-        <w:t>tutorials</w:t>
-      </w:r>
-      <w:proofErr w:type="spellEnd"/>
-      <w:r>
-        <w:t xml:space="preserve">/documentatie, boek, </w:t>
-      </w:r>
-      <w:proofErr w:type="gramStart"/>
-      <w:r>
-        <w:t>conferentie, ....</w:t>
-      </w:r>
-      <w:proofErr w:type="gramEnd"/>
-      <w:r>
-        <w:t xml:space="preserve"> ) en hoe je dat zal bewijzen (certificaat, notities, gemaakte oefeningen, een rapport, ....).</w:t>
+        <w:t xml:space="preserve">  - (1) één of meerdere einddoelen die specifiek gericht zijn op het gestructureerd bijleren van een aantal zaken (die heb je niet). We willen daar echt kunnen lezen wát je wil bijleren en hoe je dat zal doen (cursus, eigen verzameling tutorials/documentatie, boek, conferentie, .... ) en hoe je dat zal bewijzen (certificaat, notities, gemaakte oefeningen, een rapport, ....).</w:t>
       </w:r>
     </w:p>
     <w:p>
@@ -742,11 +585,9 @@
       <w:r>
         <w:t xml:space="preserve">- Je einddoelen zijn op zich wel meetbaar, maar er ontbreekt dus een (of meerdere) </w:t>
       </w:r>
-      <w:proofErr w:type="spellStart"/>
-      <w:r>
-        <w:t>ivm</w:t>
-      </w:r>
-      <w:proofErr w:type="spellEnd"/>
+      <w:r>
+        <w:t>i.v.m.</w:t>
+      </w:r>
       <w:r>
         <w:t xml:space="preserve"> de manier waarop je de kennis gaat verwerven. Dit vergt al enige voorstudie. Bij de werkvormen zie ik wel enkele specifieke dingen staan, je kan deze misschien in een of meerdere einddoelen gieten. Wees specifiek (welke serie, podcast, cursus ga je volgen?). </w:t>
       </w:r>
@@ -808,47 +649,7 @@
     </w:p>
     <w:p>
       <w:r>
-        <w:t xml:space="preserve">Een meer meetbare en duidelijkere doelstelling zou zijn om </w:t>
-      </w:r>
-      <w:proofErr w:type="spellStart"/>
-      <w:r>
-        <w:t>bijvb</w:t>
-      </w:r>
-      <w:proofErr w:type="spellEnd"/>
-      <w:r>
-        <w:t xml:space="preserve">. </w:t>
-      </w:r>
-      <w:proofErr w:type="gramStart"/>
-      <w:r>
-        <w:t>minstens</w:t>
-      </w:r>
-      <w:proofErr w:type="gramEnd"/>
-      <w:r>
-        <w:t xml:space="preserve"> level A2 te behalen na het volgen van een cursus. Zorg dan dat je dit kan staven aan </w:t>
-      </w:r>
-      <w:proofErr w:type="spellStart"/>
-      <w:r>
-        <w:t>dehand</w:t>
-      </w:r>
-      <w:proofErr w:type="spellEnd"/>
-      <w:r>
-        <w:t xml:space="preserve"> van een certificaat. Kan je via de website </w:t>
-      </w:r>
-      <w:proofErr w:type="spellStart"/>
-      <w:r>
-        <w:t>pptonline</w:t>
-      </w:r>
-      <w:proofErr w:type="spellEnd"/>
-      <w:r>
-        <w:t xml:space="preserve"> een certificaat behalen voor een </w:t>
-      </w:r>
-      <w:proofErr w:type="spellStart"/>
-      <w:r>
-        <w:t>beaald</w:t>
-      </w:r>
-      <w:proofErr w:type="spellEnd"/>
-      <w:r>
-        <w:t xml:space="preserve"> niveau? Kan je de resultaten van de examens afdrukken/opslaan om het niveau te staven?</w:t>
+        <w:t>Een meer meetbare en duidelijkere doelstelling zou zijn om bijvb. minstens level A2 te behalen na het volgen van een cursus. Zorg dan dat je dit kan staven aan dehand van een certificaat. Kan je via de website pptonline een certificaat behalen voor een beaald niveau? Kan je de resultaten van de examens afdrukken/opslaan om het niveau te staven?</w:t>
       </w:r>
     </w:p>
     <w:p/>
@@ -969,53 +770,20 @@
       <w:r>
         <w:t xml:space="preserve">1x avondles </w:t>
       </w:r>
-      <w:proofErr w:type="spellStart"/>
-      <w:r>
-        <w:t>portugees</w:t>
-      </w:r>
-      <w:proofErr w:type="spellEnd"/>
-      <w:r>
-        <w:t xml:space="preserve"> op Dinsdag per week -&gt; </w:t>
-      </w:r>
-      <w:proofErr w:type="gramStart"/>
-      <w:r>
-        <w:t>daar voor</w:t>
-      </w:r>
-      <w:proofErr w:type="gramEnd"/>
-      <w:r>
-        <w:t xml:space="preserve"> studeren en oefenen [Einddoel 4]</w:t>
-      </w:r>
-    </w:p>
-    <w:p>
-      <w:proofErr w:type="gramStart"/>
-      <w:r>
-        <w:t>elke</w:t>
-      </w:r>
-      <w:proofErr w:type="gramEnd"/>
-      <w:r>
-        <w:t xml:space="preserve"> dag woordjes oefenen met </w:t>
-      </w:r>
-      <w:proofErr w:type="spellStart"/>
-      <w:r>
-        <w:t>Drops</w:t>
-      </w:r>
-      <w:proofErr w:type="spellEnd"/>
-      <w:r>
-        <w:t xml:space="preserve"> </w:t>
-      </w:r>
-      <w:proofErr w:type="spellStart"/>
-      <w:r>
-        <w:t>for</w:t>
-      </w:r>
-      <w:proofErr w:type="spellEnd"/>
-      <w:r>
-        <w:t xml:space="preserve"> </w:t>
-      </w:r>
-      <w:proofErr w:type="spellStart"/>
-      <w:r>
-        <w:t>Portugeese</w:t>
-      </w:r>
-      <w:proofErr w:type="spellEnd"/>
+      <w:r>
+        <w:t>Portugees</w:t>
+      </w:r>
+      <w:r>
+        <w:t xml:space="preserve"> op Dinsdag per week -&gt; daar voor studeren en oefenen [Einddoel 4]</w:t>
+      </w:r>
+    </w:p>
+    <w:p>
+      <w:r>
+        <w:t xml:space="preserve">elke dag woordjes oefenen met Drops for </w:t>
+      </w:r>
+      <w:r>
+        <w:t>Portugese</w:t>
+      </w:r>
       <w:r>
         <w:t xml:space="preserve"> [Einddoel 4]</w:t>
       </w:r>
@@ -1039,45 +807,20 @@
       <w:r>
         <w:t xml:space="preserve">1x avondles </w:t>
       </w:r>
-      <w:proofErr w:type="spellStart"/>
-      <w:r>
-        <w:t>portugees</w:t>
-      </w:r>
-      <w:proofErr w:type="spellEnd"/>
+      <w:r>
+        <w:t>Portugees</w:t>
+      </w:r>
       <w:r>
         <w:t xml:space="preserve"> op Dinsdag per week -&gt; daar verder voor studeren en oefenen [Einddoel 4]</w:t>
       </w:r>
     </w:p>
     <w:p>
-      <w:proofErr w:type="gramStart"/>
-      <w:r>
-        <w:t>elke</w:t>
-      </w:r>
-      <w:proofErr w:type="gramEnd"/>
-      <w:r>
-        <w:t xml:space="preserve"> dag woordjes oefenen met </w:t>
-      </w:r>
-      <w:proofErr w:type="spellStart"/>
-      <w:r>
-        <w:t>Drops</w:t>
-      </w:r>
-      <w:proofErr w:type="spellEnd"/>
-      <w:r>
-        <w:t xml:space="preserve"> </w:t>
-      </w:r>
-      <w:proofErr w:type="spellStart"/>
-      <w:r>
-        <w:t>for</w:t>
-      </w:r>
-      <w:proofErr w:type="spellEnd"/>
-      <w:r>
-        <w:t xml:space="preserve"> </w:t>
-      </w:r>
-      <w:proofErr w:type="spellStart"/>
-      <w:r>
-        <w:t>Portugeese</w:t>
-      </w:r>
-      <w:proofErr w:type="spellEnd"/>
+      <w:r>
+        <w:t xml:space="preserve">elke dag woordjes oefenen met Drops for </w:t>
+      </w:r>
+      <w:r>
+        <w:t>Portugese</w:t>
+      </w:r>
       <w:r>
         <w:t xml:space="preserve"> [Einddoel 4]</w:t>
       </w:r>
@@ -1091,11 +834,9 @@
       <w:r>
         <w:t xml:space="preserve">Serie kijken met </w:t>
       </w:r>
-      <w:proofErr w:type="spellStart"/>
-      <w:r>
-        <w:t>Portugeese</w:t>
-      </w:r>
-      <w:proofErr w:type="spellEnd"/>
+      <w:r>
+        <w:t>Portugese</w:t>
+      </w:r>
       <w:r>
         <w:t xml:space="preserve"> ondertiteling.</w:t>
       </w:r>
@@ -1114,45 +855,20 @@
       <w:r>
         <w:t xml:space="preserve">1x avondles </w:t>
       </w:r>
-      <w:proofErr w:type="spellStart"/>
-      <w:r>
-        <w:t>portugees</w:t>
-      </w:r>
-      <w:proofErr w:type="spellEnd"/>
+      <w:r>
+        <w:t>Portugees</w:t>
+      </w:r>
       <w:r>
         <w:t xml:space="preserve"> op Dinsdag per week -&gt; daar verder voor studeren en oefenen [Einddoel 4]</w:t>
       </w:r>
     </w:p>
     <w:p>
-      <w:proofErr w:type="gramStart"/>
-      <w:r>
-        <w:t>elke</w:t>
-      </w:r>
-      <w:proofErr w:type="gramEnd"/>
-      <w:r>
-        <w:t xml:space="preserve"> dag woordjes oefenen met </w:t>
-      </w:r>
-      <w:proofErr w:type="spellStart"/>
-      <w:r>
-        <w:t>Drops</w:t>
-      </w:r>
-      <w:proofErr w:type="spellEnd"/>
-      <w:r>
-        <w:t xml:space="preserve"> </w:t>
-      </w:r>
-      <w:proofErr w:type="spellStart"/>
-      <w:r>
-        <w:t>for</w:t>
-      </w:r>
-      <w:proofErr w:type="spellEnd"/>
-      <w:r>
-        <w:t xml:space="preserve"> </w:t>
-      </w:r>
-      <w:proofErr w:type="spellStart"/>
-      <w:r>
-        <w:t>Portugeese</w:t>
-      </w:r>
-      <w:proofErr w:type="spellEnd"/>
+      <w:r>
+        <w:t xml:space="preserve">elke dag woordjes oefenen met Drops for </w:t>
+      </w:r>
+      <w:r>
+        <w:t>Portugese</w:t>
+      </w:r>
       <w:r>
         <w:t xml:space="preserve"> [Einddoel 4]</w:t>
       </w:r>
@@ -1166,11 +882,9 @@
       <w:r>
         <w:t xml:space="preserve">Serie kijken met </w:t>
       </w:r>
-      <w:proofErr w:type="spellStart"/>
-      <w:r>
-        <w:t>Portugeese</w:t>
-      </w:r>
-      <w:proofErr w:type="spellEnd"/>
+      <w:r>
+        <w:t>Portugese</w:t>
+      </w:r>
       <w:r>
         <w:t xml:space="preserve"> ondertiteling. [Einddoel 3]</w:t>
       </w:r>
@@ -1195,45 +909,20 @@
       <w:r>
         <w:t xml:space="preserve">1x avondles </w:t>
       </w:r>
-      <w:proofErr w:type="spellStart"/>
-      <w:r>
-        <w:t>portugees</w:t>
-      </w:r>
-      <w:proofErr w:type="spellEnd"/>
+      <w:r>
+        <w:t>Portugees</w:t>
+      </w:r>
       <w:r>
         <w:t xml:space="preserve"> op Dinsdag per week -&gt; daar verder voor studeren en oefenen [Einddoel 4]</w:t>
       </w:r>
     </w:p>
     <w:p>
-      <w:proofErr w:type="gramStart"/>
-      <w:r>
-        <w:t>elke</w:t>
-      </w:r>
-      <w:proofErr w:type="gramEnd"/>
-      <w:r>
-        <w:t xml:space="preserve"> dag woordjes oefenen met </w:t>
-      </w:r>
-      <w:proofErr w:type="spellStart"/>
-      <w:r>
-        <w:t>Drops</w:t>
-      </w:r>
-      <w:proofErr w:type="spellEnd"/>
-      <w:r>
-        <w:t xml:space="preserve"> </w:t>
-      </w:r>
-      <w:proofErr w:type="spellStart"/>
-      <w:r>
-        <w:t>for</w:t>
-      </w:r>
-      <w:proofErr w:type="spellEnd"/>
-      <w:r>
-        <w:t xml:space="preserve"> </w:t>
-      </w:r>
-      <w:proofErr w:type="spellStart"/>
-      <w:r>
-        <w:t>Portugeese</w:t>
-      </w:r>
-      <w:proofErr w:type="spellEnd"/>
+      <w:r>
+        <w:t xml:space="preserve">elke dag woordjes oefenen met Drops for </w:t>
+      </w:r>
+      <w:r>
+        <w:t>Portugese</w:t>
+      </w:r>
       <w:r>
         <w:t xml:space="preserve"> [Einddoel 4]</w:t>
       </w:r>
@@ -1247,11 +936,9 @@
       <w:r>
         <w:t xml:space="preserve">Serie kijken met </w:t>
       </w:r>
-      <w:proofErr w:type="spellStart"/>
-      <w:r>
-        <w:t>Portugeese</w:t>
-      </w:r>
-      <w:proofErr w:type="spellEnd"/>
+      <w:r>
+        <w:t>Portugese</w:t>
+      </w:r>
       <w:r>
         <w:t xml:space="preserve"> ondertiteling. [Einddoel 3]</w:t>
       </w:r>
@@ -1273,60 +960,27 @@
     </w:p>
     <w:p>
       <w:r>
-        <w:t xml:space="preserve">Boek verder lezen of stukken herlezen als ik niet goed begrepen </w:t>
-      </w:r>
-      <w:proofErr w:type="gramStart"/>
-      <w:r>
-        <w:t>had  -</w:t>
-      </w:r>
-      <w:proofErr w:type="gramEnd"/>
-      <w:r>
-        <w:t>&gt; goed bijhouden wat ik al gelezen heb [Einddoel 3]</w:t>
+        <w:t>Boek verder lezen of stukken herlezen als ik niet goed begrepen had  -&gt; goed bijhouden wat ik al gelezen heb [Einddoel 3]</w:t>
       </w:r>
     </w:p>
     <w:p>
       <w:r>
         <w:t xml:space="preserve">1x avondles </w:t>
       </w:r>
-      <w:proofErr w:type="spellStart"/>
-      <w:r>
-        <w:t>portugees</w:t>
-      </w:r>
-      <w:proofErr w:type="spellEnd"/>
+      <w:r>
+        <w:t>Portugees</w:t>
+      </w:r>
       <w:r>
         <w:t xml:space="preserve"> op Dinsdag per week -&gt; daar verder voor studeren en oefenen [Einddoel 4]</w:t>
       </w:r>
     </w:p>
     <w:p>
-      <w:proofErr w:type="gramStart"/>
-      <w:r>
-        <w:t>elke</w:t>
-      </w:r>
-      <w:proofErr w:type="gramEnd"/>
-      <w:r>
-        <w:t xml:space="preserve"> dag woordjes oefenen met </w:t>
-      </w:r>
-      <w:proofErr w:type="spellStart"/>
-      <w:r>
-        <w:t>Drops</w:t>
-      </w:r>
-      <w:proofErr w:type="spellEnd"/>
-      <w:r>
-        <w:t xml:space="preserve"> </w:t>
-      </w:r>
-      <w:proofErr w:type="spellStart"/>
-      <w:r>
-        <w:t>for</w:t>
-      </w:r>
-      <w:proofErr w:type="spellEnd"/>
-      <w:r>
-        <w:t xml:space="preserve"> </w:t>
-      </w:r>
-      <w:proofErr w:type="spellStart"/>
-      <w:r>
-        <w:t>Portugeese</w:t>
-      </w:r>
-      <w:proofErr w:type="spellEnd"/>
+      <w:r>
+        <w:t xml:space="preserve">elke dag woordjes oefenen met Drops for </w:t>
+      </w:r>
+      <w:r>
+        <w:t>Portugese</w:t>
+      </w:r>
       <w:r>
         <w:t xml:space="preserve"> [Einddoel 4]</w:t>
       </w:r>
@@ -1340,11 +994,9 @@
       <w:r>
         <w:t xml:space="preserve">Serie kijken met </w:t>
       </w:r>
-      <w:proofErr w:type="spellStart"/>
-      <w:r>
-        <w:t>Portugeese</w:t>
-      </w:r>
-      <w:proofErr w:type="spellEnd"/>
+      <w:r>
+        <w:t>Portugese</w:t>
+      </w:r>
       <w:r>
         <w:t xml:space="preserve"> ondertiteling. [Einddoel 3]</w:t>
       </w:r>
@@ -1360,13 +1012,8 @@
       </w:r>
     </w:p>
     <w:p>
-      <w:proofErr w:type="gramStart"/>
-      <w:r>
-        <w:t>video's</w:t>
-      </w:r>
-      <w:proofErr w:type="gramEnd"/>
-      <w:r>
-        <w:t xml:space="preserve"> opnemen waarin ik mezelf voorstel en waarin ik iets bestel bij de bakker met Portugees persoon. [Einddoelen 1, 2]</w:t>
+      <w:r>
+        <w:t>video's opnemen waarin ik mezelf voorstel en waarin ik iets bestel bij de bakker met Portugees persoon. [Einddoelen 1, 2]</w:t>
       </w:r>
     </w:p>
     <w:p>
@@ -1450,23 +1097,7 @@
     </w:p>
     <w:p>
       <w:r>
-        <w:t xml:space="preserve">Deze eerste week ben ik begonnen met elke dag mijn Portugees in te oefenen met de app </w:t>
-      </w:r>
-      <w:proofErr w:type="spellStart"/>
-      <w:r>
-        <w:t>Drops</w:t>
-      </w:r>
-      <w:proofErr w:type="spellEnd"/>
-      <w:r>
-        <w:t>. Ook had ik mijn eerste les Portugees in avondschool, dit was best wel spannend. Bij de avondschool liep ik al snel op het probleem dat ik er pas in de 4e of 5e week bijkwam waardoor ik wel wat achterstand had. Ook werden de boeken aangekocht in het begin van de cursus waardoor ik die van mij nog steeds niet heb. (</w:t>
-      </w:r>
-      <w:proofErr w:type="gramStart"/>
-      <w:r>
-        <w:t>deze</w:t>
-      </w:r>
-      <w:proofErr w:type="gramEnd"/>
-      <w:r>
-        <w:t xml:space="preserve"> is wel besteld maar het duurt even voordat deze aankomt, ik hoop hem te krijgen op mijn les van 8/11). Ik heb voor de eerste keer eens naar de Podcast geluisterd, mijn Portugees is momenteel nog zo slecht dat ik er nog niet veel van versta maar hier en daar herken ik al iets.</w:t>
+        <w:t>Deze eerste week ben ik begonnen met elke dag mijn Portugees in te oefenen met de app Drops. Ook had ik mijn eerste les Portugees in avondschool, dit was best wel spannend. Bij de avondschool liep ik al snel op het probleem dat ik er pas in de 4e of 5e week bijkwam waardoor ik wel wat achterstand had. Ook werden de boeken aangekocht in het begin van de cursus waardoor ik die van mij nog steeds niet heb. (deze is wel besteld maar het duurt even voordat deze aankomt, ik hoop hem te krijgen op mijn les van 8/11). Ik heb voor de eerste keer eens naar de Podcast geluisterd, mijn Portugees is momenteel nog zo slecht dat ik er nog niet veel van versta maar hier en daar herken ik al iets.</w:t>
       </w:r>
     </w:p>
     <w:p>
@@ -1481,15 +1112,7 @@
     </w:p>
     <w:p>
       <w:r>
-        <w:t xml:space="preserve">Ik blijf stelselmatig mijn Portugees oefenen op de app </w:t>
-      </w:r>
-      <w:proofErr w:type="spellStart"/>
-      <w:r>
-        <w:t>Drops</w:t>
-      </w:r>
-      <w:proofErr w:type="spellEnd"/>
-      <w:r>
-        <w:t>. Ook ben ik al eens begonnen aan wat oefeningen op https://pptonline.acm.gov.pt. Mijn les Portugees ging goed deze week, deze gaan van 18u10 tot 21u25 door wat wel een serieuze blok is. Desondanks kan ik hier wel echt mijn plezier in vinden. Ik heb geprobeerd om af en toe eens wat dingen te herhalen van de podcast om zo de uitspraak wat juister te krijgen, ik vind dat Portugees soms nogal veel op Frans lijkt maar de manier waarop je dingen zegt komt helemaal niet overeen.</w:t>
+        <w:t>Ik blijf stelselmatig mijn Portugees oefenen op de app Drops. Ook ben ik al eens begonnen aan wat oefeningen op https://pptonline.acm.gov.pt. Mijn les Portugees ging goed deze week, deze gaan van 18u10 tot 21u25 door wat wel een serieuze blok is. Desondanks kan ik hier wel echt mijn plezier in vinden. Ik heb geprobeerd om af en toe eens wat dingen te herhalen van de podcast om zo de uitspraak wat juister te krijgen, ik vind dat Portugees soms nogal veel op Frans lijkt maar de manier waarop je dingen zegt komt helemaal niet overeen.</w:t>
       </w:r>
     </w:p>
     <w:p>
@@ -1504,15 +1127,7 @@
     </w:p>
     <w:p>
       <w:r>
-        <w:t xml:space="preserve">Alweer een nieuwe week van Portugees, ik ben begonnen met de geziene thema's in de les te herhalen met de app </w:t>
-      </w:r>
-      <w:proofErr w:type="spellStart"/>
-      <w:r>
-        <w:t>Drops</w:t>
-      </w:r>
-      <w:proofErr w:type="spellEnd"/>
-      <w:r>
-        <w:t xml:space="preserve"> dit helpt zeer goed om dingen beter te verwerken. Ook blijf ik verder oefeningen maken op https://pptonline.acm.gov.pt dit is leuk want deze sluiten vrij goed aan bij de al geziene leerstof bv: de dagen, begroetingen, het alfabet enz... </w:t>
+        <w:t xml:space="preserve">Alweer een nieuwe week van Portugees, ik ben begonnen met de geziene thema's in de les te herhalen met de app Drops dit helpt zeer goed om dingen beter te verwerken. Ook blijf ik verder oefeningen maken op https://pptonline.acm.gov.pt dit is leuk want deze sluiten vrij goed aan bij de al geziene leerstof bv: de dagen, begroetingen, het alfabet enz... </w:t>
       </w:r>
     </w:p>
     <w:p>
@@ -1534,11 +1149,9 @@
       <w:r>
         <w:t xml:space="preserve">Deze week was er uitzonderlijk gaan les Portugees doordat het herfstvakantie was we kregen wel een taak. Voor de taak moet ik een korte tekst schrijven waarin ik mezelf voorstel. Ik ga proberen deze maandag op te stellen. Ik heb geprobeerd naar een serie te kijken met </w:t>
       </w:r>
-      <w:proofErr w:type="spellStart"/>
-      <w:r>
-        <w:t>Portugeese</w:t>
-      </w:r>
-      <w:proofErr w:type="spellEnd"/>
+      <w:r>
+        <w:t>Portugese</w:t>
+      </w:r>
       <w:r>
         <w:t xml:space="preserve"> ondertiteling en dit lukt oké maar ik moet me hiervoor serieus voor concentreren, ik kan dit bijvoorbeeld niet doen terwijl ik aan het programmeren ben.</w:t>
       </w:r>
@@ -1553,26 +1166,16 @@
         <w:lastRenderedPageBreak/>
         <w:t xml:space="preserve">Ik hoop komende week mijn </w:t>
       </w:r>
-      <w:proofErr w:type="spellStart"/>
-      <w:r>
-        <w:t>Portugeese</w:t>
-      </w:r>
-      <w:proofErr w:type="spellEnd"/>
+      <w:r>
+        <w:t>Portugese</w:t>
+      </w:r>
       <w:r>
         <w:t xml:space="preserve"> oefeningenboek te krijgen zodat ik eens serieus kan beginnen met effectief studeren. Momenteel heb ik altijd met foto's gewerkt van de oefeningen maar dit is helemaal niet praktisch om mee te studeren.</w:t>
       </w:r>
     </w:p>
     <w:p>
       <w:r>
-        <w:t xml:space="preserve">Ik ben begonnen met afleveringen te </w:t>
-      </w:r>
-      <w:proofErr w:type="spellStart"/>
-      <w:r>
-        <w:t>herbeluisteren</w:t>
-      </w:r>
-      <w:proofErr w:type="spellEnd"/>
-      <w:r>
-        <w:t xml:space="preserve"> van de podcast om zo dingen nog wat beter te begrijpen, ik heb het gevoel dat dit veel helpt om beter te verstaan waar hij het over heeft.</w:t>
+        <w:t>Ik ben begonnen met afleveringen te herbeluisteren van de podcast om zo dingen nog wat beter te begrijpen, ik heb het gevoel dat dit veel helpt om beter te verstaan waar hij het over heeft.</w:t>
       </w:r>
     </w:p>
     <w:p>
@@ -1587,52 +1190,12 @@
     </w:p>
     <w:p>
       <w:r>
-        <w:t>Ik heb nu nog steeds mijn leerboek zelf niet, ik ben hiervoor speciaal naar de boekhandel gefietst nadat er mij verzekerd was geweest dat ze hem gingen hebben. In de boekhandel wisten ze natuurlijk van niets waardoor ik nu nog moet wachten. Ik ga komende week (</w:t>
-      </w:r>
-      <w:proofErr w:type="spellStart"/>
-      <w:r>
-        <w:t>libroweek</w:t>
-      </w:r>
-      <w:proofErr w:type="spellEnd"/>
-      <w:r>
-        <w:t xml:space="preserve">) gewoon beginnen met zwaar studeren met de foto's die ik heb. Voor de rest heb ik de gebruikelijke oefeningen verder gemaakt op https://pptonline.acm.gov.pt. </w:t>
-      </w:r>
-      <w:proofErr w:type="gramStart"/>
-      <w:r>
-        <w:t>en</w:t>
-      </w:r>
-      <w:proofErr w:type="gramEnd"/>
-      <w:r>
-        <w:t xml:space="preserve"> ook veel met </w:t>
-      </w:r>
-      <w:proofErr w:type="spellStart"/>
-      <w:r>
-        <w:t>Drops</w:t>
-      </w:r>
-      <w:proofErr w:type="spellEnd"/>
-      <w:r>
-        <w:t xml:space="preserve"> geoefend.</w:t>
-      </w:r>
-    </w:p>
-    <w:p>
-      <w:r>
-        <w:t xml:space="preserve">Ik heb een paar al geziene afleveringen van Rick en </w:t>
-      </w:r>
-      <w:proofErr w:type="spellStart"/>
-      <w:r>
-        <w:t>Morty</w:t>
-      </w:r>
-      <w:proofErr w:type="spellEnd"/>
-      <w:r>
-        <w:t xml:space="preserve"> nog eens herbekeken met Portugese ondertiteling. Verder heb ik nog aan mijn labo’s van MAD gewerkt met de podcast in de achtergrond. Ik zit met de app </w:t>
-      </w:r>
-      <w:proofErr w:type="spellStart"/>
-      <w:r>
-        <w:t>Drops</w:t>
-      </w:r>
-      <w:proofErr w:type="spellEnd"/>
-      <w:r>
-        <w:t xml:space="preserve"> nu al aan 139 geleerde woordjes!</w:t>
+        <w:t>Ik heb nu nog steeds mijn leerboek zelf niet, ik ben hiervoor speciaal naar de boekhandel gefietst nadat er mij verzekerd was geweest dat ze hem gingen hebben. In de boekhandel wisten ze natuurlijk van niets waardoor ik nu nog moet wachten. Ik ga komende week (libroweek) gewoon beginnen met zwaar studeren met de foto's die ik heb. Voor de rest heb ik de gebruikelijke oefeningen verder gemaakt op https://pptonline.acm.gov.pt. en ook veel met Drops geoefend.</w:t>
+      </w:r>
+    </w:p>
+    <w:p>
+      <w:r>
+        <w:t>Ik heb een paar al geziene afleveringen van Rick en Morty nog eens herbekeken met Portugese ondertiteling. Verder heb ik nog aan mijn labo’s van MAD gewerkt met de podcast in de achtergrond. Ik zit met de app Drops nu al aan 139 geleerde woordjes!</w:t>
       </w:r>
     </w:p>
     <w:p/>
@@ -1648,44 +1211,18 @@
     </w:p>
     <w:p>
       <w:r>
-        <w:t xml:space="preserve">Ik ga nu in de klas zelf een boek proberen overkopen van iemand die gestopt is, hopelijk komt dit goed. Voor de rest heb ik de gebruikelijke oefeningen verder gemaakt op https://pptonline.acm.gov.pt. </w:t>
-      </w:r>
-      <w:proofErr w:type="gramStart"/>
-      <w:r>
-        <w:t>en</w:t>
-      </w:r>
-      <w:proofErr w:type="gramEnd"/>
-      <w:r>
-        <w:t xml:space="preserve"> ook veel met </w:t>
-      </w:r>
-      <w:proofErr w:type="spellStart"/>
-      <w:r>
-        <w:t>Drops</w:t>
-      </w:r>
-      <w:proofErr w:type="spellEnd"/>
-      <w:r>
-        <w:t xml:space="preserve"> geoefend.</w:t>
+        <w:t>Ik ga nu in de klas zelf een boek proberen overkopen van iemand die gestopt is, hopelijk komt dit goed. Voor de rest heb ik de gebruikelijke oefeningen verder gemaakt op https://pptonline.acm.gov.pt. en ook veel met Drops geoefend.</w:t>
       </w:r>
     </w:p>
     <w:p>
       <w:r>
         <w:t xml:space="preserve">Ik heb </w:t>
       </w:r>
-      <w:proofErr w:type="spellStart"/>
-      <w:r>
-        <w:t>verdergekeken</w:t>
-      </w:r>
-      <w:proofErr w:type="spellEnd"/>
-      <w:r>
-        <w:t xml:space="preserve"> naar de serie en naar de podcast geluisterd. Ik zit met de app </w:t>
-      </w:r>
-      <w:proofErr w:type="spellStart"/>
-      <w:r>
-        <w:t>Drops</w:t>
-      </w:r>
-      <w:proofErr w:type="spellEnd"/>
-      <w:r>
-        <w:t xml:space="preserve"> nu al aan 177 geleerde woordjes!</w:t>
+      <w:r>
+        <w:t>verder gekeken</w:t>
+      </w:r>
+      <w:r>
+        <w:t xml:space="preserve"> naar de serie en naar de podcast geluisterd. Ik zit met de app Drops nu al aan 177 geleerde woordjes!</w:t>
       </w:r>
     </w:p>
     <w:p/>
@@ -1698,29 +1235,11 @@
       <w:r>
         <w:t xml:space="preserve">Ik ben deze week begonnen aan mijn </w:t>
       </w:r>
-      <w:proofErr w:type="spellStart"/>
-      <w:r>
-        <w:t>Portuguees</w:t>
-      </w:r>
-      <w:proofErr w:type="spellEnd"/>
-      <w:r>
-        <w:t xml:space="preserve"> boek te lezen. Momenteel is dit al een serieuze uitdaging geweest. Ik heb voor het boek "A </w:t>
-      </w:r>
-      <w:proofErr w:type="spellStart"/>
-      <w:r>
-        <w:t>menina</w:t>
-      </w:r>
-      <w:proofErr w:type="spellEnd"/>
-      <w:r>
-        <w:t xml:space="preserve"> do mar" gekozen, vrij vertaald </w:t>
-      </w:r>
-      <w:proofErr w:type="gramStart"/>
-      <w:r>
-        <w:t>betekend</w:t>
-      </w:r>
-      <w:proofErr w:type="gramEnd"/>
-      <w:r>
-        <w:t xml:space="preserve"> dit het zee meisje. Dit is een verhaal met 32 </w:t>
+      <w:r>
+        <w:t>Portugees</w:t>
+      </w:r>
+      <w:r>
+        <w:t xml:space="preserve"> boek te lezen. Momenteel is dit al een serieuze uitdaging geweest. Ik heb voor het boek "A menina do mar" gekozen, vrij vertaald betekend dit het zee meisje. Dit is een verhaal met 32 </w:t>
       </w:r>
       <w:r>
         <w:t>pagina’s</w:t>
@@ -1741,31 +1260,7 @@
     </w:p>
     <w:p>
       <w:r>
-        <w:t xml:space="preserve">Ik heb nog wat verder gelezen in mijn boek dit gaat </w:t>
-      </w:r>
-      <w:proofErr w:type="spellStart"/>
-      <w:r>
-        <w:t>opzich</w:t>
-      </w:r>
-      <w:proofErr w:type="spellEnd"/>
-      <w:r>
-        <w:t xml:space="preserve"> vrij goed maar wel relatief traag wat oké is. Ik maak goede vorderingen op het online platform https://pptonline.acm.gov.pt. En ik blijf ook mijn woordjes op </w:t>
-      </w:r>
-      <w:proofErr w:type="spellStart"/>
-      <w:r>
-        <w:t>drops</w:t>
-      </w:r>
-      <w:proofErr w:type="spellEnd"/>
-      <w:r>
-        <w:t xml:space="preserve"> </w:t>
-      </w:r>
-      <w:proofErr w:type="spellStart"/>
-      <w:r>
-        <w:t>for</w:t>
-      </w:r>
-      <w:proofErr w:type="spellEnd"/>
-      <w:r>
-        <w:t xml:space="preserve"> Portugese leren.</w:t>
+        <w:t>Ik heb nog wat verder gelezen in mijn boek dit gaat opzich vrij goed maar wel relatief traag wat oké is. Ik maak goede vorderingen op het online platform https://pptonline.acm.gov.pt. En ik blijf ook mijn woordjes op drops for Portugese leren.</w:t>
       </w:r>
     </w:p>
     <w:p>
@@ -1817,27 +1312,15 @@
       <w:r>
         <w:t xml:space="preserve"> met </w:t>
       </w:r>
-      <w:proofErr w:type="spellStart"/>
-      <w:r>
-        <w:t>januarie</w:t>
-      </w:r>
-      <w:proofErr w:type="spellEnd"/>
-      <w:r>
-        <w:t xml:space="preserve">. Voor de rest </w:t>
-      </w:r>
-      <w:proofErr w:type="spellStart"/>
-      <w:r>
-        <w:t>same</w:t>
-      </w:r>
-      <w:proofErr w:type="spellEnd"/>
-      <w:r>
-        <w:t xml:space="preserve"> as </w:t>
-      </w:r>
-      <w:proofErr w:type="spellStart"/>
-      <w:r>
-        <w:t>alwas</w:t>
-      </w:r>
-      <w:proofErr w:type="spellEnd"/>
+      <w:r>
+        <w:t>januari</w:t>
+      </w:r>
+      <w:r>
+        <w:t>. Voor de rest same as alwa</w:t>
+      </w:r>
+      <w:r>
+        <w:t>ys</w:t>
+      </w:r>
       <w:r>
         <w:t>, ik doe mijn oefeningen nog ga altijd naar de lessen van de avondschool enz.</w:t>
       </w:r>
@@ -1849,28 +1332,18 @@
     </w:p>
     <w:p>
       <w:r>
-        <w:t xml:space="preserve">Ik zit momenteel thuis en heb mijn boek uitgelezen, en ik ben dit dus nu ook aan het verwerken. Omdat ik rekening moet houden met de examens en de feesten (en ik zeer slecht ben met alles wat met tijd te maken heeft) zal ik pas het laatste van mijn </w:t>
-      </w:r>
-      <w:proofErr w:type="spellStart"/>
-      <w:r>
-        <w:t>eindoelstellingen</w:t>
-      </w:r>
-      <w:proofErr w:type="spellEnd"/>
-      <w:r>
-        <w:t xml:space="preserve"> in de week van 01/01/2023 kunnen doen.</w:t>
-      </w:r>
-    </w:p>
-    <w:p>
-      <w:r>
-        <w:t xml:space="preserve">Voor de rest blijf ik al de rest goed doen en ook </w:t>
-      </w:r>
-      <w:proofErr w:type="spellStart"/>
-      <w:r>
-        <w:t>mn</w:t>
-      </w:r>
-      <w:proofErr w:type="spellEnd"/>
-      <w:r>
-        <w:t xml:space="preserve"> oefeningen blijf ik maken.</w:t>
+        <w:t>Ik zit momenteel thuis en heb mijn boek uitgelezen, en ik ben dit dus nu ook aan het verwerken. Omdat ik rekening moet houden met de examens en de feesten (en ik zeer slecht ben met alles wat met tijd te maken heeft) zal ik pas het laatste van mijn eindoelstellingen in de week van 01/01/2023 kunnen doen.</w:t>
+      </w:r>
+    </w:p>
+    <w:p>
+      <w:r>
+        <w:t>Voor de rest blijf ik al de rest goed doen en ook m</w:t>
+      </w:r>
+      <w:r>
+        <w:t>e</w:t>
+      </w:r>
+      <w:r>
+        <w:t>n oefeningen blijf ik maken.</w:t>
       </w:r>
     </w:p>
     <w:p>
@@ -1892,26 +1365,16 @@
       <w:r>
         <w:t xml:space="preserve">Komende week heb ik volledig vrijgehouden om aan dit vak te </w:t>
       </w:r>
-      <w:proofErr w:type="spellStart"/>
-      <w:r>
-        <w:t>bestenden</w:t>
-      </w:r>
-      <w:proofErr w:type="spellEnd"/>
+      <w:r>
+        <w:t>besteden</w:t>
+      </w:r>
       <w:r>
         <w:t xml:space="preserve"> dus het online zetten van voldoende bewijsmateriaal komt zeker in orde.</w:t>
       </w:r>
     </w:p>
     <w:p>
       <w:r>
-        <w:t xml:space="preserve">Ook zal ik dan mijn </w:t>
-      </w:r>
-      <w:proofErr w:type="spellStart"/>
-      <w:r>
-        <w:t>eindoelstellingen</w:t>
-      </w:r>
-      <w:proofErr w:type="spellEnd"/>
-      <w:r>
-        <w:t xml:space="preserve"> allemaal correct en mooi geordend online zetten.</w:t>
+        <w:t>Ook zal ik dan mijn eindoelstellingen allemaal correct en mooi geordend online zetten.</w:t>
       </w:r>
     </w:p>
     <w:p>
@@ -1923,11 +1386,9 @@
       <w:r>
         <w:t xml:space="preserve">Ik ben deze week zeer druk </w:t>
       </w:r>
-      <w:proofErr w:type="spellStart"/>
-      <w:r>
-        <w:t>beziggeweest</w:t>
-      </w:r>
-      <w:proofErr w:type="spellEnd"/>
+      <w:r>
+        <w:t>bezig geweest</w:t>
+      </w:r>
       <w:r>
         <w:t xml:space="preserve"> voor POP, veel van mijn einddoelstellingen waren namelijk dingen die ik op het einde moest uitwerken. Ik hoop dat ik er wat moois van heb gemaakt. </w:t>
       </w:r>
@@ -1970,15 +1431,7 @@
     </w:p>
     <w:p>
       <w:r>
-        <w:t xml:space="preserve">Ik denk dat vanaf het begin meer had moeten focussen op de dingen herhalen die ik in de les had gezien. Dit werd natuurlijk vermoeilijkt doordat ik mijn boek nog niet heb maar ik had al wel de leerstof kunnen herhalen in de app </w:t>
-      </w:r>
-      <w:proofErr w:type="spellStart"/>
-      <w:r>
-        <w:t>Drops</w:t>
-      </w:r>
-      <w:proofErr w:type="spellEnd"/>
-      <w:r>
-        <w:t>.</w:t>
+        <w:t>Ik denk dat vanaf het begin meer had moeten focussen op de dingen herhalen die ik in de les had gezien. Dit werd natuurlijk vermoeilijkt doordat ik mijn boek nog niet heb maar ik had al wel de leerstof kunnen herhalen in de app Drops.</w:t>
       </w:r>
     </w:p>
     <w:p>
@@ -2000,21 +1453,11 @@
       <w:r>
         <w:t xml:space="preserve">Ik denk dat er momenteel niet echt aanpassingen aan mijn planning moet gebeuren. Hetgeen dat misschien wel nog het meest invloed zou kunnen hebben op de planning is hoe het lezen van het boek zal verlopen. Ik ben een zeer snelle lezer maar in het Portugees zal dit eerder kruipen zijn. Wel denk ik dat het heel leerrijk zal zijn om met een vertaalapp ernaast dit te proberen doen. Als slot zou ik graag nog zeggen dat ik nog wat meer tijd </w:t>
       </w:r>
-      <w:proofErr w:type="spellStart"/>
-      <w:r>
-        <w:t>will</w:t>
-      </w:r>
-      <w:proofErr w:type="spellEnd"/>
-      <w:r>
-        <w:t xml:space="preserve"> kunnen steken in het gehele leerproces maar binnenkort loopt het vak </w:t>
-      </w:r>
-      <w:proofErr w:type="spellStart"/>
-      <w:r>
-        <w:t>Algo&amp;Data</w:t>
-      </w:r>
-      <w:proofErr w:type="spellEnd"/>
-      <w:r>
-        <w:t xml:space="preserve"> ten einde en zal ik hier mijn inspanningen dan ook voor kunnen verdubbelen. Mooie vooruitzichten dus.</w:t>
+      <w:r>
+        <w:t>wil</w:t>
+      </w:r>
+      <w:r>
+        <w:t xml:space="preserve"> kunnen steken in het gehele leerproces maar binnenkort loopt het vak Algo&amp;Data ten einde en zal ik hier mijn inspanningen dan ook voor kunnen verdubbelen. Mooie vooruitzichten dus.</w:t>
       </w:r>
     </w:p>
     <w:p/>
@@ -2030,13 +1473,8 @@
       </w:r>
     </w:p>
     <w:p>
-      <w:proofErr w:type="gramStart"/>
-      <w:r>
-        <w:t>evaluatiedocument</w:t>
-      </w:r>
-      <w:proofErr w:type="gramEnd"/>
-      <w:r>
-        <w:t xml:space="preserve"> een witte achtergrond hebben&gt;</w:t>
+      <w:r>
+        <w:t>evaluatiedocument een witte achtergrond hebben&gt;</w:t>
       </w:r>
     </w:p>
     <w:p>
@@ -2078,15 +1516,7 @@
     </w:p>
     <w:p>
       <w:r>
-        <w:t xml:space="preserve">| </w:t>
-      </w:r>
-      <w:proofErr w:type="gramStart"/>
-      <w:r>
-        <w:t>Nieuw verworven</w:t>
-      </w:r>
-      <w:proofErr w:type="gramEnd"/>
-      <w:r>
-        <w:t xml:space="preserve"> kennis </w:t>
+        <w:t xml:space="preserve">| Nieuw verworven kennis </w:t>
       </w:r>
       <w:r>
         <w:tab/>
@@ -2109,16 +1539,11 @@
     </w:p>
     <w:p>
       <w:r>
-        <w:t xml:space="preserve">| Toepassing </w:t>
-      </w:r>
-      <w:proofErr w:type="gramStart"/>
-      <w:r>
-        <w:t xml:space="preserve">aangetoond  </w:t>
+        <w:t xml:space="preserve">| Toepassing aangetoond  </w:t>
       </w:r>
       <w:r>
         <w:tab/>
       </w:r>
-      <w:proofErr w:type="gramEnd"/>
       <w:r>
         <w:t xml:space="preserve">|  </w:t>
       </w:r>
@@ -2246,13 +1671,8 @@
       </w:r>
     </w:p>
     <w:p>
-      <w:proofErr w:type="gramStart"/>
-      <w:r>
-        <w:t>van</w:t>
-      </w:r>
-      <w:proofErr w:type="gramEnd"/>
-      <w:r>
-        <w:t xml:space="preserve"> het opleidingsonderdeel.) </w:t>
+      <w:r>
+        <w:t xml:space="preserve">van het opleidingsonderdeel.) </w:t>
       </w:r>
     </w:p>
     <w:p/>
@@ -2264,63 +1684,21 @@
     <w:p/>
     <w:p>
       <w:r>
-        <w:t>- Ik kan momenteel geen bewijsmateriaal vinden op je git-</w:t>
-      </w:r>
-      <w:proofErr w:type="spellStart"/>
-      <w:r>
-        <w:t>repo</w:t>
-      </w:r>
-      <w:proofErr w:type="spellEnd"/>
-      <w:r>
-        <w:t xml:space="preserve">. Uiteraard ligt dit voor jouw onderwerp iets moeilijker dan wanneer een project gerealiseerd wordt, maar probeer je kan lesvoorbereidingen of </w:t>
-      </w:r>
-      <w:proofErr w:type="spellStart"/>
-      <w:r>
-        <w:t>dergerlijke</w:t>
-      </w:r>
-      <w:proofErr w:type="spellEnd"/>
-      <w:r>
-        <w:t xml:space="preserve"> misschien online zetten als bewijs dat je er mee bezig bent.</w:t>
-      </w:r>
-    </w:p>
-    <w:p>
-      <w:r>
-        <w:t xml:space="preserve">- Doordat je eerst wat basiskennis moet hebben om aan het boek te beginnen en de podcast te begrijpen, zal de </w:t>
-      </w:r>
-      <w:proofErr w:type="spellStart"/>
-      <w:r>
-        <w:t>workload</w:t>
-      </w:r>
-      <w:proofErr w:type="spellEnd"/>
-      <w:r>
-        <w:t xml:space="preserve"> enorm verhogen naarmate je de einddatum van POP nadert. Houdt daar rekening mee.</w:t>
-      </w:r>
-    </w:p>
-    <w:p>
-      <w:r>
-        <w:t>- Ik denk dat je goed op weg bent, de inzet zit alleszins goed. Je zelfreflectie is moeilijk te beoordelen omdat er geen bewijsmateriaal op je git-</w:t>
-      </w:r>
-      <w:proofErr w:type="spellStart"/>
-      <w:r>
-        <w:t>repo</w:t>
-      </w:r>
-      <w:proofErr w:type="spellEnd"/>
-      <w:r>
-        <w:t xml:space="preserve"> staat. Je score op planning en </w:t>
-      </w:r>
-      <w:proofErr w:type="spellStart"/>
-      <w:r>
-        <w:t>iniatief</w:t>
-      </w:r>
-      <w:proofErr w:type="spellEnd"/>
-      <w:r>
-        <w:t xml:space="preserve"> lijken me realistisch. Rapportering ontbreekt voorlopig dus dit kan ik niet beoordelen. De toepassing aantonen zal bij jou pas op het einde van de lijn kunnen. Bij </w:t>
-      </w:r>
-      <w:proofErr w:type="gramStart"/>
-      <w:r>
-        <w:t>nieuw verworven</w:t>
-      </w:r>
-      <w:proofErr w:type="gramEnd"/>
+        <w:t>- Ik kan momenteel geen bewijsmateriaal vinden op je git-repo. Uiteraard ligt dit voor jouw onderwerp iets moeilijker dan wanneer een project gerealiseerd wordt, maar probeer je kan lesvoorbereidingen of dergerlijke misschien online zetten als bewijs dat je er mee bezig bent.</w:t>
+      </w:r>
+    </w:p>
+    <w:p>
+      <w:r>
+        <w:t>- Doordat je eerst wat basiskennis moet hebben om aan het boek te beginnen en de podcast te begrijpen, zal de workload enorm verhogen naarmate je de einddatum van POP nadert. Houdt daar rekening mee.</w:t>
+      </w:r>
+    </w:p>
+    <w:p>
+      <w:r>
+        <w:t xml:space="preserve">- Ik denk dat je goed op weg bent, de inzet zit alleszins goed. Je zelfreflectie is moeilijk te beoordelen omdat er geen bewijsmateriaal op je git-repo staat. Je score op planning en iniatief lijken me realistisch. Rapportering ontbreekt voorlopig dus dit kan ik niet beoordelen. De toepassing aantonen zal bij jou pas op het einde van de lijn kunnen. Bij </w:t>
+      </w:r>
+      <w:r>
+        <w:t>nieuwverworven</w:t>
+      </w:r>
       <w:r>
         <w:t xml:space="preserve"> kennis geef je jezelf al een hoge score terwijl er hier nog een lange weg te gaan is om de einddoelen te bereiken. Als je dezelfde inzet aanhoudt, wordt die score waarschijnlijk wel realistisch tegen de eindevaluatie. </w:t>
       </w:r>
@@ -2503,15 +1881,7 @@
     </w:p>
     <w:p>
       <w:r>
-        <w:t xml:space="preserve"> </w:t>
-      </w:r>
-      <w:proofErr w:type="gramStart"/>
-      <w:r>
-        <w:t>gedaan</w:t>
-      </w:r>
-      <w:proofErr w:type="gramEnd"/>
-      <w:r>
-        <w:t xml:space="preserve"> hebben? Hoe zou je je nog verder kunnen profileren in de richting van je onderwerp? &gt;</w:t>
+        <w:t xml:space="preserve"> gedaan hebben? Hoe zou je je nog verder kunnen profileren in de richting van je onderwerp? &gt;</w:t>
       </w:r>
     </w:p>
     <w:p>
@@ -2531,17 +1901,20 @@
         <w:t xml:space="preserve">aan de slag ben gegaan is er </w:t>
       </w:r>
       <w:r>
-        <w:t xml:space="preserve">eentje van veel zelfstandigheid. Ik had 1 keer per week 3.5u avondschool Portugees en voor de rest deed ik alles alleen. Naderhand gezien denk ik dat misschien meer baat had gehad bij een nog meer hands on approach. </w:t>
+        <w:t>eentje van veel zelfstandigheid. Ik had 1 keer per week 3.5u avondschool Portugees en voor de rest deed ik alles alleen. Naderhand gezien denk ik dat</w:t>
+      </w:r>
+      <w:r>
+        <w:t xml:space="preserve"> ik</w:t>
+      </w:r>
+      <w:r>
+        <w:t xml:space="preserve"> misschien meer baat had gehad bij een nog meer hands on approach. </w:t>
       </w:r>
       <w:r>
         <w:t xml:space="preserve">Ik denk </w:t>
       </w:r>
       <w:r>
-        <w:t xml:space="preserve">dat </w:t>
-      </w:r>
-      <w:r>
         <w:lastRenderedPageBreak/>
-        <w:t>2</w:t>
+        <w:t>dat 2</w:t>
       </w:r>
       <w:r>
         <w:t xml:space="preserve"> of 3 maal per week les </w:t>
@@ -2740,29 +2113,11 @@
         </w:numPr>
       </w:pPr>
       <w:r>
-        <w:t xml:space="preserve">Een document waarin ik aan de hand van screenshots bewijs dat ik 300+ woordjes heb geleerd met de app </w:t>
-      </w:r>
-      <w:proofErr w:type="spellStart"/>
-      <w:r>
-        <w:t>Drops</w:t>
-      </w:r>
-      <w:proofErr w:type="spellEnd"/>
-      <w:r>
-        <w:t xml:space="preserve"> </w:t>
-      </w:r>
-      <w:proofErr w:type="spellStart"/>
-      <w:r>
-        <w:t>for</w:t>
-      </w:r>
-      <w:proofErr w:type="spellEnd"/>
-      <w:r>
-        <w:t xml:space="preserve"> </w:t>
-      </w:r>
-      <w:proofErr w:type="spellStart"/>
-      <w:r>
-        <w:t>Portugeese</w:t>
-      </w:r>
-      <w:proofErr w:type="spellEnd"/>
+        <w:t xml:space="preserve">Een document waarin ik aan de hand van screenshots bewijs dat ik 300+ woordjes heb geleerd met de app Drops for </w:t>
+      </w:r>
+      <w:r>
+        <w:t>Portugese</w:t>
+      </w:r>
       <w:r>
         <w:t xml:space="preserve">. </w:t>
       </w:r>
@@ -2776,9 +2131,6 @@
             <w:fldChar w:fldCharType="begin"/>
           </w:r>
           <w:r>
-            <w:rPr>
-              <w:lang w:val="en-US"/>
-            </w:rPr>
             <w:instrText xml:space="preserve"> CITATION Dro18 \l 1033 </w:instrText>
           </w:r>
           <w:r>
@@ -2859,7 +2211,13 @@
         </w:numPr>
       </w:pPr>
       <w:r>
-        <w:t>Een video waarin ik het boek bespreek dat ik heb gelezen en hoe dit is gegaan.</w:t>
+        <w:t xml:space="preserve">Een </w:t>
+      </w:r>
+      <w:r>
+        <w:t>link naar een YouTube-</w:t>
+      </w:r>
+      <w:r>
+        <w:t>video waarin ik het boek bespreek dat ik heb gelezen en hoe dit is gegaan.</w:t>
       </w:r>
       <w:sdt>
         <w:sdtPr>
@@ -2893,6 +2251,18 @@
           </w:r>
         </w:sdtContent>
       </w:sdt>
+      <w:r>
+        <w:t xml:space="preserve"> (dit bestand was te groot voor </w:t>
+      </w:r>
+      <w:r>
+        <w:t>G</w:t>
+      </w:r>
+      <w:r>
+        <w:t>itlab)</w:t>
+      </w:r>
+      <w:r>
+        <w:t>.</w:t>
+      </w:r>
     </w:p>
     <w:p>
       <w:pPr>
@@ -2909,33 +2279,21 @@
         <w:t>ine</w:t>
       </w:r>
       <w:r>
-        <w:t xml:space="preserve">le tekst die grotendeels overeenkomt met hetgeen dat ik bespreek in de video </w:t>
+        <w:t xml:space="preserve">le tekst die grotendeels overeenkomt met hetgeen dat ik bespreek in de </w:t>
+      </w:r>
+      <w:r>
+        <w:t>YouTube-</w:t>
+      </w:r>
+      <w:r>
+        <w:t xml:space="preserve">video </w:t>
       </w:r>
       <w:r>
         <w:t>van het boek.</w:t>
       </w:r>
     </w:p>
-    <w:p>
-      <w:pPr>
-        <w:rPr>
-          <w:lang w:val="en-US"/>
-        </w:rPr>
-      </w:pPr>
-    </w:p>
-    <w:p>
-      <w:pPr>
-        <w:rPr>
-          <w:lang w:val="en-US"/>
-        </w:rPr>
-      </w:pPr>
-    </w:p>
-    <w:p>
-      <w:pPr>
-        <w:rPr>
-          <w:lang w:val="en-US"/>
-        </w:rPr>
-      </w:pPr>
-    </w:p>
+    <w:p/>
+    <w:p/>
+    <w:p/>
     <w:p>
       <w:r>
         <w:lastRenderedPageBreak/>
@@ -3195,13 +2553,8 @@
       </w:r>
     </w:p>
     <w:p>
-      <w:proofErr w:type="gramStart"/>
-      <w:r>
-        <w:t>evaluatiedocument</w:t>
-      </w:r>
-      <w:proofErr w:type="gramEnd"/>
-      <w:r>
-        <w:t xml:space="preserve"> een witte achtergrond hebben&gt;</w:t>
+      <w:r>
+        <w:t>evaluatiedocument een witte achtergrond hebben&gt;</w:t>
       </w:r>
     </w:p>
     <w:p/>
@@ -3244,15 +2597,7 @@
     </w:p>
     <w:p>
       <w:r>
-        <w:t xml:space="preserve">| </w:t>
-      </w:r>
-      <w:proofErr w:type="gramStart"/>
-      <w:r>
-        <w:t>Nieuw verworven</w:t>
-      </w:r>
-      <w:proofErr w:type="gramEnd"/>
-      <w:r>
-        <w:t xml:space="preserve"> kennis </w:t>
+        <w:t xml:space="preserve">| Nieuw verworven kennis </w:t>
       </w:r>
       <w:r>
         <w:tab/>
@@ -3275,16 +2620,11 @@
     </w:p>
     <w:p>
       <w:r>
-        <w:t xml:space="preserve">| Toepassing </w:t>
-      </w:r>
-      <w:proofErr w:type="gramStart"/>
-      <w:r>
-        <w:t xml:space="preserve">aangetoond  </w:t>
+        <w:t xml:space="preserve">| Toepassing aangetoond  </w:t>
       </w:r>
       <w:r>
         <w:tab/>
       </w:r>
-      <w:proofErr w:type="gramEnd"/>
       <w:r>
         <w:t xml:space="preserve">|  </w:t>
       </w:r>
@@ -9708,21 +9048,60 @@
 </file>
 
 <file path=customXml/item1.xml><?xml version="1.0" encoding="utf-8"?>
-<?mso-contentType ?>
-<FormTemplates xmlns="http://schemas.microsoft.com/sharepoint/v3/contenttype/forms">
-  <Display>DocumentLibraryForm</Display>
-  <Edit>DocumentLibraryForm</Edit>
-  <New>DocumentLibraryForm</New>
-</FormTemplates>
+<b:Sources xmlns:b="http://schemas.openxmlformats.org/officeDocument/2006/bibliography" xmlns="http://schemas.openxmlformats.org/officeDocument/2006/bibliography" SelectedStyle="\IEEE2006OfficeOnline.xsl" StyleName="IEEE" Version="2006">
+  <b:Source>
+    <b:Tag>Rob14</b:Tag>
+    <b:SourceType>Book</b:SourceType>
+    <b:Guid>{566AC4C2-A987-4E83-9740-76608FCA770C}</b:Guid>
+    <b:Author>
+      <b:Author>
+        <b:Corporate>Robert Kuzka, José Pascoal</b:Corporate>
+      </b:Author>
+    </b:Author>
+    <b:Title>Passaporte para Portguês</b:Title>
+    <b:Year>2014</b:Year>
+    <b:City>Lisboa</b:City>
+    <b:Publisher>Lidel</b:Publisher>
+    <b:RefOrder>1</b:RefOrder>
+  </b:Source>
+  <b:Source>
+    <b:Tag>Sop58</b:Tag>
+    <b:SourceType>Book</b:SourceType>
+    <b:Guid>{02956B2A-CA92-4170-9BBA-9D25BB88AFD4}</b:Guid>
+    <b:Author>
+      <b:Author>
+        <b:NameList>
+          <b:Person>
+            <b:Last>Andresen</b:Last>
+            <b:First>Sophia</b:First>
+            <b:Middle>de Mello Breyner</b:Middle>
+          </b:Person>
+        </b:NameList>
+      </b:Author>
+    </b:Author>
+    <b:Title>A menina do mar</b:Title>
+    <b:Year>1958</b:Year>
+    <b:Publisher>Figueirinhas</b:Publisher>
+    <b:RefOrder>3</b:RefOrder>
+  </b:Source>
+  <b:Source>
+    <b:Tag>Dro18</b:Tag>
+    <b:SourceType>ElectronicSource</b:SourceType>
+    <b:Guid>{4293DBD1-1693-4940-85DB-CD78C77D84B2}</b:Guid>
+    <b:Title>Drops for Portuguese</b:Title>
+    <b:Year>2018</b:Year>
+    <b:Publisher>Drops</b:Publisher>
+    <b:Author>
+      <b:Author>
+        <b:Corporate>Drops</b:Corporate>
+      </b:Author>
+    </b:Author>
+    <b:RefOrder>2</b:RefOrder>
+  </b:Source>
+</b:Sources>
 </file>
 
 <file path=customXml/item2.xml><?xml version="1.0" encoding="utf-8"?>
-<p:properties xmlns:p="http://schemas.microsoft.com/office/2006/metadata/properties" xmlns:xsi="http://www.w3.org/2001/XMLSchema-instance" xmlns:pc="http://schemas.microsoft.com/office/infopath/2007/PartnerControls">
-  <documentManagement/>
-</p:properties>
-</file>
-
-<file path=customXml/item3.xml><?xml version="1.0" encoding="utf-8"?>
 <ct:contentTypeSchema xmlns:ct="http://schemas.microsoft.com/office/2006/metadata/contentType" xmlns:ma="http://schemas.microsoft.com/office/2006/metadata/properties/metaAttributes" ct:_="" ma:_="" ma:contentTypeName="Document" ma:contentTypeID="0x01010073234981591A014E8078D6EA956CB342" ma:contentTypeVersion="10" ma:contentTypeDescription="Een nieuw document maken." ma:contentTypeScope="" ma:versionID="cc69ebfd61288958f7114dec95299d50">
   <xsd:schema xmlns:xsd="http://www.w3.org/2001/XMLSchema" xmlns:xs="http://www.w3.org/2001/XMLSchema" xmlns:p="http://schemas.microsoft.com/office/2006/metadata/properties" xmlns:ns3="c5b17e41-9d16-4710-9fd8-1c1a8e74c157" xmlns:ns4="d0e8b4ec-709b-4d77-9325-d8ed423d9b28" targetNamespace="http://schemas.microsoft.com/office/2006/metadata/properties" ma:root="true" ma:fieldsID="c4a7af3a88a9ecbbe310f7e590e6d927" ns3:_="" ns4:_="">
     <xsd:import namespace="c5b17e41-9d16-4710-9fd8-1c1a8e74c157"/>
@@ -9925,78 +9304,30 @@
 </ct:contentTypeSchema>
 </file>
 
+<file path=customXml/item3.xml><?xml version="1.0" encoding="utf-8"?>
+<p:properties xmlns:p="http://schemas.microsoft.com/office/2006/metadata/properties" xmlns:xsi="http://www.w3.org/2001/XMLSchema-instance" xmlns:pc="http://schemas.microsoft.com/office/infopath/2007/PartnerControls">
+  <documentManagement/>
+</p:properties>
+</file>
+
 <file path=customXml/item4.xml><?xml version="1.0" encoding="utf-8"?>
-<b:Sources xmlns:b="http://schemas.openxmlformats.org/officeDocument/2006/bibliography" xmlns="http://schemas.openxmlformats.org/officeDocument/2006/bibliography" SelectedStyle="\IEEE2006OfficeOnline.xsl" StyleName="IEEE" Version="2006">
-  <b:Source>
-    <b:Tag>Rob14</b:Tag>
-    <b:SourceType>Book</b:SourceType>
-    <b:Guid>{566AC4C2-A987-4E83-9740-76608FCA770C}</b:Guid>
-    <b:Author>
-      <b:Author>
-        <b:Corporate>Robert Kuzka, José Pascoal</b:Corporate>
-      </b:Author>
-    </b:Author>
-    <b:Title>Passaporte para Portguês</b:Title>
-    <b:Year>2014</b:Year>
-    <b:City>Lisboa</b:City>
-    <b:Publisher>Lidel</b:Publisher>
-    <b:RefOrder>1</b:RefOrder>
-  </b:Source>
-  <b:Source>
-    <b:Tag>Sop58</b:Tag>
-    <b:SourceType>Book</b:SourceType>
-    <b:Guid>{02956B2A-CA92-4170-9BBA-9D25BB88AFD4}</b:Guid>
-    <b:Author>
-      <b:Author>
-        <b:NameList>
-          <b:Person>
-            <b:Last>Andresen</b:Last>
-            <b:First>Sophia</b:First>
-            <b:Middle>de Mello Breyner</b:Middle>
-          </b:Person>
-        </b:NameList>
-      </b:Author>
-    </b:Author>
-    <b:Title>A menina do mar</b:Title>
-    <b:Year>1958</b:Year>
-    <b:Publisher>Figueirinhas</b:Publisher>
-    <b:RefOrder>3</b:RefOrder>
-  </b:Source>
-  <b:Source>
-    <b:Tag>Dro18</b:Tag>
-    <b:SourceType>ElectronicSource</b:SourceType>
-    <b:Guid>{4293DBD1-1693-4940-85DB-CD78C77D84B2}</b:Guid>
-    <b:Title>Drops for Portuguese</b:Title>
-    <b:Year>2018</b:Year>
-    <b:Publisher>Drops</b:Publisher>
-    <b:Author>
-      <b:Author>
-        <b:Corporate>Drops</b:Corporate>
-      </b:Author>
-    </b:Author>
-    <b:RefOrder>2</b:RefOrder>
-  </b:Source>
-</b:Sources>
+<?mso-contentType ?>
+<FormTemplates xmlns="http://schemas.microsoft.com/sharepoint/v3/contenttype/forms">
+  <Display>DocumentLibraryForm</Display>
+  <Edit>DocumentLibraryForm</Edit>
+  <New>DocumentLibraryForm</New>
+</FormTemplates>
 </file>
 
 <file path=customXml/itemProps1.xml><?xml version="1.0" encoding="utf-8"?>
-<ds:datastoreItem xmlns:ds="http://schemas.openxmlformats.org/officeDocument/2006/customXml" ds:itemID="{34F6BCE6-C2EE-4D02-B6CA-91CBE865DF2E}">
+<ds:datastoreItem xmlns:ds="http://schemas.openxmlformats.org/officeDocument/2006/customXml" ds:itemID="{81101F17-BF49-4763-9897-AB8202EAB54F}">
   <ds:schemaRefs>
-    <ds:schemaRef ds:uri="http://schemas.microsoft.com/sharepoint/v3/contenttype/forms"/>
+    <ds:schemaRef ds:uri="http://schemas.openxmlformats.org/officeDocument/2006/bibliography"/>
   </ds:schemaRefs>
 </ds:datastoreItem>
 </file>
 
 <file path=customXml/itemProps2.xml><?xml version="1.0" encoding="utf-8"?>
-<ds:datastoreItem xmlns:ds="http://schemas.openxmlformats.org/officeDocument/2006/customXml" ds:itemID="{97FD53BE-D492-47E6-88B4-E40585FB1574}">
-  <ds:schemaRefs>
-    <ds:schemaRef ds:uri="http://schemas.microsoft.com/office/2006/metadata/properties"/>
-    <ds:schemaRef ds:uri="http://schemas.microsoft.com/office/infopath/2007/PartnerControls"/>
-  </ds:schemaRefs>
-</ds:datastoreItem>
-</file>
-
-<file path=customXml/itemProps3.xml><?xml version="1.0" encoding="utf-8"?>
 <ds:datastoreItem xmlns:ds="http://schemas.openxmlformats.org/officeDocument/2006/customXml" ds:itemID="{7C42A5D9-1AA9-46B7-8DD0-B774F72694A3}">
   <ds:schemaRefs>
     <ds:schemaRef ds:uri="http://schemas.microsoft.com/office/2006/metadata/contentType"/>
@@ -10015,10 +9346,19 @@
 </ds:datastoreItem>
 </file>
 
+<file path=customXml/itemProps3.xml><?xml version="1.0" encoding="utf-8"?>
+<ds:datastoreItem xmlns:ds="http://schemas.openxmlformats.org/officeDocument/2006/customXml" ds:itemID="{97FD53BE-D492-47E6-88B4-E40585FB1574}">
+  <ds:schemaRefs>
+    <ds:schemaRef ds:uri="http://schemas.microsoft.com/office/2006/metadata/properties"/>
+    <ds:schemaRef ds:uri="http://schemas.microsoft.com/office/infopath/2007/PartnerControls"/>
+  </ds:schemaRefs>
+</ds:datastoreItem>
+</file>
+
 <file path=customXml/itemProps4.xml><?xml version="1.0" encoding="utf-8"?>
-<ds:datastoreItem xmlns:ds="http://schemas.openxmlformats.org/officeDocument/2006/customXml" ds:itemID="{81101F17-BF49-4763-9897-AB8202EAB54F}">
+<ds:datastoreItem xmlns:ds="http://schemas.openxmlformats.org/officeDocument/2006/customXml" ds:itemID="{34F6BCE6-C2EE-4D02-B6CA-91CBE865DF2E}">
   <ds:schemaRefs>
-    <ds:schemaRef ds:uri="http://schemas.openxmlformats.org/officeDocument/2006/bibliography"/>
+    <ds:schemaRef ds:uri="http://schemas.microsoft.com/sharepoint/v3/contenttype/forms"/>
   </ds:schemaRefs>
 </ds:datastoreItem>
 </file>
</xml_diff>